<commit_message>
Add Leaf , Adjust some sprites and animations
</commit_message>
<xml_diff>
--- a/danh sách id.docx
+++ b/danh sách id.docx
@@ -423,6 +423,9 @@
             <w:pPr>
               <w:jc w:val="center"/>
             </w:pPr>
+            <w:r>
+              <w:t>Mushroom</w:t>
+            </w:r>
           </w:p>
         </w:tc>
         <w:tc>
@@ -443,6 +446,9 @@
             <w:pPr>
               <w:jc w:val="center"/>
             </w:pPr>
+            <w:r>
+              <w:t>70 000</w:t>
+            </w:r>
           </w:p>
         </w:tc>
       </w:tr>
@@ -458,6 +464,9 @@
             <w:pPr>
               <w:jc w:val="center"/>
             </w:pPr>
+            <w:r>
+              <w:t>Leaf</w:t>
+            </w:r>
           </w:p>
         </w:tc>
         <w:tc>
@@ -478,6 +487,9 @@
             <w:pPr>
               <w:jc w:val="center"/>
             </w:pPr>
+            <w:r>
+              <w:t xml:space="preserve">80 000 </w:t>
+            </w:r>
           </w:p>
         </w:tc>
       </w:tr>

</xml_diff>